<commit_message>
protokol update + kb list of useful cmds
</commit_message>
<xml_diff>
--- a/~~Dlouhodobka~~/DOCX/protokol_smekal_2025_6_3.docx
+++ b/~~Dlouhodobka~~/DOCX/protokol_smekal_2025_6_3.docx
@@ -391,6 +391,7 @@
           <w:bCs/>
         </w:rPr>
       </w:pPr>
+      <w:bookmarkStart w:id="0" w:name="_Hlk192765498"/>
       <w:r>
         <w:rPr>
           <w:rFonts w:eastAsia="Arial"/>
@@ -422,6 +423,7 @@
         <w:t>, Hping3</w:t>
       </w:r>
     </w:p>
+    <w:bookmarkEnd w:id="0"/>
     <w:p>
       <w:pPr>
         <w:spacing w:after="281" w:line="259" w:lineRule="auto"/>
@@ -458,6 +460,7 @@
           <w:bCs/>
         </w:rPr>
       </w:pPr>
+      <w:bookmarkStart w:id="1" w:name="_Hlk192765513"/>
       <w:proofErr w:type="spellStart"/>
       <w:r>
         <w:rPr>
@@ -498,6 +501,7 @@
         <w:t>, Hping3</w:t>
       </w:r>
     </w:p>
+    <w:bookmarkEnd w:id="1"/>
     <w:p>
       <w:pPr>
         <w:spacing w:after="0" w:line="259" w:lineRule="auto"/>
@@ -3032,79 +3036,102 @@
       <w:pPr>
         <w:pStyle w:val="Nadpis1"/>
       </w:pPr>
-      <w:bookmarkStart w:id="0" w:name="_Toc192711023"/>
+      <w:bookmarkStart w:id="2" w:name="_Toc192711023"/>
       <w:r>
         <w:lastRenderedPageBreak/>
         <w:t>Úvod a cíl práce</w:t>
       </w:r>
-      <w:bookmarkEnd w:id="0"/>
+      <w:bookmarkEnd w:id="2"/>
       <w:r>
         <w:t xml:space="preserve"> </w:t>
       </w:r>
     </w:p>
     <w:p>
-      <w:r>
+      <w:pPr>
+        <w:rPr>
+          <w:highlight w:val="yellow"/>
+        </w:rPr>
+      </w:pPr>
+      <w:bookmarkStart w:id="3" w:name="_Hlk192765825"/>
+      <w:r>
+        <w:rPr>
+          <w:highlight w:val="yellow"/>
+        </w:rPr>
         <w:t>V dnešní digitální době, kdy informační systémy a online služby hrají zásadní roli v každodenním životě, se problematika kybernetické bezpečnosti stává stále naléhavější.</w:t>
       </w:r>
     </w:p>
     <w:p>
-      <w:r>
-        <w:t xml:space="preserve">Tato práce se zaměřuje na útoky typu </w:t>
-      </w:r>
-      <w:proofErr w:type="spellStart"/>
-      <w:r>
+      <w:pPr>
+        <w:rPr>
+          <w:highlight w:val="yellow"/>
+        </w:rPr>
+      </w:pPr>
+      <w:r>
+        <w:rPr>
+          <w:highlight w:val="yellow"/>
+        </w:rPr>
+        <w:t xml:space="preserve">Tato </w:t>
+      </w:r>
+      <w:r>
+        <w:rPr>
+          <w:highlight w:val="yellow"/>
+        </w:rPr>
+        <w:t>práce se zaměřuje</w:t>
+      </w:r>
+      <w:r>
+        <w:rPr>
+          <w:highlight w:val="yellow"/>
+        </w:rPr>
+        <w:t xml:space="preserve"> na útoky typu </w:t>
+      </w:r>
+      <w:proofErr w:type="spellStart"/>
+      <w:r>
+        <w:rPr>
+          <w:highlight w:val="yellow"/>
+        </w:rPr>
         <w:t>Denial</w:t>
       </w:r>
       <w:proofErr w:type="spellEnd"/>
       <w:r>
+        <w:rPr>
+          <w:highlight w:val="yellow"/>
+        </w:rPr>
         <w:t xml:space="preserve"> </w:t>
       </w:r>
       <w:proofErr w:type="spellStart"/>
       <w:r>
+        <w:rPr>
+          <w:highlight w:val="yellow"/>
+        </w:rPr>
         <w:t>of</w:t>
       </w:r>
       <w:proofErr w:type="spellEnd"/>
       <w:r>
+        <w:rPr>
+          <w:highlight w:val="yellow"/>
+        </w:rPr>
         <w:t xml:space="preserve"> Service (DoS), které představují vážnou hrozbu pro dostupnost a stabilitu síťových služeb. Cílem práce je komplexně analyzovat principy a metody realizace DoS útoků, rozdělit je do jednotlivých kategorií (distribuované, volumetrické, protokolové a aplikační útoky) a prostřednictvím praktické části demonstrovat jejich reálný dopad v simulovaném prostředí.</w:t>
       </w:r>
     </w:p>
     <w:p>
       <w:r>
-        <w:t xml:space="preserve">Práce je rozdělena do teoretické části, kde jsou detailně popsány mechanismy útoků a </w:t>
-      </w:r>
-      <w:r>
-        <w:t>nástroje k jejich nasazení a následnou prevenci</w:t>
-      </w:r>
-      <w:r>
-        <w:t>, a do praktické části, která ověřuje jejich účinnost</w:t>
-      </w:r>
-      <w:r>
-        <w:t xml:space="preserve"> v určité topologii</w:t>
-      </w:r>
-      <w:r>
-        <w:t xml:space="preserve"> </w:t>
-      </w:r>
-      <w:r>
-        <w:rPr>
-          <w:highlight w:val="magenta"/>
-        </w:rPr>
-        <w:t>a poukazuje na možnosti obrany</w:t>
-      </w:r>
-      <w:r>
-        <w:t xml:space="preserve">. Tento přístup má za cíl zvýšit povědomí o hrozbách, jež DoS útoky představují, </w:t>
-      </w:r>
-      <w:r>
-        <w:t>a poukázat na</w:t>
-      </w:r>
-      <w:r>
-        <w:t xml:space="preserve"> efektivní postupy a technologická opatření k jejich </w:t>
-      </w:r>
-      <w:proofErr w:type="spellStart"/>
-      <w:r>
+        <w:rPr>
+          <w:highlight w:val="yellow"/>
+        </w:rPr>
+        <w:t xml:space="preserve">Práce je rozdělena do teoretické části, kde jsou detailně popsány mechanismy útoků a nástroje k jejich nasazení a následnou prevenci, a do praktické části, která ověřuje jejich účinnost v určité topologii a poukazuje na možnosti obrany. Tento přístup má za cíl zvýšit povědomí o hrozbách, jež DoS útoky představují, a poukázat na efektivní postupy a technologická opatření k jejich </w:t>
+      </w:r>
+      <w:proofErr w:type="spellStart"/>
+      <w:r>
+        <w:rPr>
+          <w:highlight w:val="yellow"/>
+        </w:rPr>
         <w:t>mitigaci</w:t>
       </w:r>
       <w:proofErr w:type="spellEnd"/>
       <w:r>
+        <w:rPr>
+          <w:highlight w:val="yellow"/>
+        </w:rPr>
         <w:t>.</w:t>
       </w:r>
     </w:p>
@@ -3112,7 +3139,8 @@
       <w:pPr>
         <w:pStyle w:val="Nadpis1"/>
       </w:pPr>
-      <w:bookmarkStart w:id="1" w:name="_Toc192711024"/>
+      <w:bookmarkStart w:id="4" w:name="_Toc192711024"/>
+      <w:bookmarkEnd w:id="3"/>
       <w:r>
         <w:rPr>
           <w:color w:val="FFC000"/>
@@ -3122,7 +3150,7 @@
       <w:r>
         <w:t>– teoretická část práce</w:t>
       </w:r>
-      <w:bookmarkEnd w:id="1"/>
+      <w:bookmarkEnd w:id="4"/>
       <w:r>
         <w:t xml:space="preserve"> </w:t>
       </w:r>
@@ -3135,6 +3163,7 @@
           <w:color w:val="00B050"/>
         </w:rPr>
       </w:pPr>
+      <w:bookmarkStart w:id="5" w:name="_Hlk192766294"/>
       <w:r>
         <w:rPr>
           <w:color w:val="00B050"/>
@@ -3145,7 +3174,7 @@
         <w:rPr>
           <w:color w:val="00B050"/>
         </w:rPr>
-        <w:t>Až d</w:t>
+        <w:t>D</w:t>
       </w:r>
       <w:r>
         <w:rPr>
@@ -3153,14 +3182,12 @@
         </w:rPr>
         <w:t xml:space="preserve">ále si </w:t>
       </w:r>
-      <w:proofErr w:type="gramStart"/>
       <w:r>
         <w:rPr>
           <w:color w:val="00B050"/>
         </w:rPr>
-        <w:t>ukážeme</w:t>
-      </w:r>
-      <w:proofErr w:type="gramEnd"/>
+        <w:t>ukážeme,</w:t>
+      </w:r>
       <w:r>
         <w:rPr>
           <w:color w:val="00B050"/>
@@ -3172,17 +3199,26 @@
       <w:pPr>
         <w:pStyle w:val="Nadpis2"/>
       </w:pPr>
-      <w:bookmarkStart w:id="2" w:name="_Toc192711025"/>
-      <w:r>
-        <w:t>Princip a funkce útoků typu DoS</w:t>
-      </w:r>
-      <w:bookmarkEnd w:id="2"/>
+      <w:bookmarkStart w:id="6" w:name="_Toc192711025"/>
+      <w:bookmarkStart w:id="7" w:name="_Hlk192766342"/>
+      <w:bookmarkStart w:id="8" w:name="_Hlk192766378"/>
+      <w:bookmarkEnd w:id="5"/>
+      <w:r>
+        <w:t>Princip a funkce útoků typu D</w:t>
+      </w:r>
+      <w:bookmarkEnd w:id="8"/>
+      <w:r>
+        <w:t>oS</w:t>
+      </w:r>
+      <w:bookmarkEnd w:id="6"/>
     </w:p>
     <w:p>
       <w:pPr>
         <w:spacing w:after="282"/>
         <w:ind w:left="-5" w:right="0"/>
       </w:pPr>
+      <w:bookmarkStart w:id="9" w:name="_Hlk192766424"/>
+      <w:bookmarkEnd w:id="7"/>
       <w:r>
         <w:t>Útoky typu DoS (</w:t>
       </w:r>
@@ -3366,26 +3402,28 @@
       <w:pPr>
         <w:pStyle w:val="Nadpis2"/>
       </w:pPr>
-      <w:bookmarkStart w:id="3" w:name="_Toc192711026"/>
+      <w:bookmarkStart w:id="10" w:name="_Toc192711026"/>
+      <w:bookmarkEnd w:id="9"/>
       <w:r>
         <w:t>Základní členění DoS útoků</w:t>
       </w:r>
-      <w:bookmarkEnd w:id="3"/>
+      <w:bookmarkEnd w:id="10"/>
     </w:p>
     <w:p>
       <w:pPr>
         <w:pStyle w:val="Nadpis3"/>
       </w:pPr>
-      <w:bookmarkStart w:id="4" w:name="_Toc192711027"/>
+      <w:bookmarkStart w:id="11" w:name="_Toc192711027"/>
       <w:r>
         <w:t>Distribuované</w:t>
       </w:r>
       <w:r>
         <w:t xml:space="preserve"> útoky</w:t>
       </w:r>
-      <w:bookmarkEnd w:id="4"/>
-    </w:p>
-    <w:p>
+      <w:bookmarkEnd w:id="11"/>
+    </w:p>
+    <w:p>
+      <w:bookmarkStart w:id="12" w:name="_Hlk192766558"/>
       <w:r>
         <w:t xml:space="preserve">Distribuované útoky </w:t>
       </w:r>
@@ -3476,7 +3514,13 @@
         <w:t>.</w:t>
       </w:r>
       <w:r>
-        <w:t xml:space="preserve"> (další obrázky topologie jsou dělány podle vlastního zpracování s podporou volně dostupných </w:t>
+        <w:t xml:space="preserve"> (další obrázky topologie jsou </w:t>
+      </w:r>
+      <w:r>
+        <w:t>navrženy</w:t>
+      </w:r>
+      <w:r>
+        <w:t xml:space="preserve"> podle vlastního zpracování s podporou volně dostupných </w:t>
       </w:r>
       <w:proofErr w:type="spellStart"/>
       <w:r>
@@ -3547,7 +3591,7 @@
       <w:pPr>
         <w:pStyle w:val="Titulek"/>
       </w:pPr>
-      <w:bookmarkStart w:id="5" w:name="_Toc192255276"/>
+      <w:bookmarkStart w:id="13" w:name="_Toc192255276"/>
       <w:r>
         <w:t>Obrázek</w:t>
       </w:r>
@@ -3576,7 +3620,7 @@
       <w:r>
         <w:t xml:space="preserve"> – vlastní zpracování</w:t>
       </w:r>
-      <w:bookmarkEnd w:id="5"/>
+      <w:bookmarkEnd w:id="13"/>
     </w:p>
     <w:p>
       <w:r>
@@ -3720,14 +3764,15 @@
       <w:pPr>
         <w:pStyle w:val="Nadpis3"/>
       </w:pPr>
-      <w:bookmarkStart w:id="6" w:name="_Toc192711028"/>
+      <w:bookmarkStart w:id="14" w:name="_Toc192711028"/>
+      <w:bookmarkEnd w:id="12"/>
       <w:r>
         <w:t>Volumetrické</w:t>
       </w:r>
       <w:r>
         <w:t xml:space="preserve"> útoky</w:t>
       </w:r>
-      <w:bookmarkEnd w:id="6"/>
+      <w:bookmarkEnd w:id="14"/>
     </w:p>
     <w:p>
       <w:pPr>
@@ -3735,6 +3780,7 @@
           <w:color w:val="FFC000"/>
         </w:rPr>
       </w:pPr>
+      <w:bookmarkStart w:id="15" w:name="_Hlk192766694"/>
       <w:r>
         <w:rPr>
           <w:color w:val="auto"/>
@@ -4029,6 +4075,7 @@
         </w:rPr>
         <w:t>, 2024)</w:t>
       </w:r>
+      <w:bookmarkEnd w:id="15"/>
     </w:p>
     <w:p>
       <w:pPr>
@@ -4083,7 +4130,7 @@
           <w:color w:val="auto"/>
         </w:rPr>
       </w:pPr>
-      <w:bookmarkStart w:id="7" w:name="_Toc192255277"/>
+      <w:bookmarkStart w:id="16" w:name="_Toc192255277"/>
       <w:r>
         <w:t>Obrázek</w:t>
       </w:r>
@@ -4112,14 +4159,15 @@
       <w:r>
         <w:t xml:space="preserve"> – vlastní zpracování</w:t>
       </w:r>
-      <w:bookmarkEnd w:id="7"/>
-    </w:p>
-    <w:p>
-      <w:pPr>
-        <w:rPr>
-          <w:color w:val="auto"/>
-        </w:rPr>
-      </w:pPr>
+      <w:bookmarkEnd w:id="16"/>
+    </w:p>
+    <w:p>
+      <w:pPr>
+        <w:rPr>
+          <w:color w:val="auto"/>
+        </w:rPr>
+      </w:pPr>
+      <w:bookmarkStart w:id="17" w:name="_Hlk192766731"/>
       <w:r>
         <w:rPr>
           <w:color w:val="auto"/>
@@ -4215,7 +4263,8 @@
       <w:pPr>
         <w:pStyle w:val="Nadpis3"/>
       </w:pPr>
-      <w:bookmarkStart w:id="8" w:name="_Toc192711029"/>
+      <w:bookmarkStart w:id="18" w:name="_Toc192711029"/>
+      <w:bookmarkEnd w:id="17"/>
       <w:r>
         <w:lastRenderedPageBreak/>
         <w:t>Protokolové</w:t>
@@ -4223,7 +4272,7 @@
       <w:r>
         <w:t xml:space="preserve"> útoky</w:t>
       </w:r>
-      <w:bookmarkEnd w:id="8"/>
+      <w:bookmarkEnd w:id="18"/>
     </w:p>
     <w:p>
       <w:pPr>
@@ -4231,6 +4280,7 @@
           <w:color w:val="FFC000"/>
         </w:rPr>
       </w:pPr>
+      <w:bookmarkStart w:id="19" w:name="_Hlk192766792"/>
       <w:r>
         <w:t>Protokolové útoky se také pohybují ve třetí a čtvrté vrstvě ISO/OSI modelu, ale na rozdíl od volumetrických se zaměřují na</w:t>
       </w:r>
@@ -4384,6 +4434,7 @@
         <w:t>.</w:t>
       </w:r>
     </w:p>
+    <w:bookmarkEnd w:id="19"/>
     <w:p>
       <w:pPr>
         <w:keepNext/>
@@ -4443,7 +4494,7 @@
           <w:iCs w:val="0"/>
         </w:rPr>
       </w:pPr>
-      <w:bookmarkStart w:id="9" w:name="_Toc192255278"/>
+      <w:bookmarkStart w:id="20" w:name="_Toc192255278"/>
       <w:r>
         <w:t>Obrázek</w:t>
       </w:r>
@@ -4472,7 +4523,7 @@
       <w:r>
         <w:t xml:space="preserve"> – vlastní zpracování</w:t>
       </w:r>
-      <w:bookmarkEnd w:id="9"/>
+      <w:bookmarkEnd w:id="20"/>
     </w:p>
     <w:p>
       <w:pPr>
@@ -4481,6 +4532,7 @@
           <w:color w:val="auto"/>
         </w:rPr>
       </w:pPr>
+      <w:bookmarkStart w:id="21" w:name="_Hlk192766823"/>
       <w:r>
         <w:rPr>
           <w:color w:val="auto"/>
@@ -4616,16 +4668,18 @@
       <w:pPr>
         <w:pStyle w:val="Nadpis3"/>
       </w:pPr>
-      <w:bookmarkStart w:id="10" w:name="_Toc192711030"/>
+      <w:bookmarkStart w:id="22" w:name="_Toc192711030"/>
+      <w:bookmarkEnd w:id="21"/>
       <w:r>
         <w:t>Aplikační</w:t>
       </w:r>
       <w:r>
         <w:t xml:space="preserve"> útoky</w:t>
       </w:r>
-      <w:bookmarkEnd w:id="10"/>
-    </w:p>
-    <w:p>
+      <w:bookmarkEnd w:id="22"/>
+    </w:p>
+    <w:p>
+      <w:bookmarkStart w:id="23" w:name="_Hlk192766886"/>
       <w:r>
         <w:t xml:space="preserve">„Aplikační útoky se zaměřují na nejvyšší vrstvu ISO/OSI modelu. </w:t>
       </w:r>
@@ -4705,6 +4759,7 @@
         <w:t xml:space="preserve"> útoky.</w:t>
       </w:r>
     </w:p>
+    <w:bookmarkEnd w:id="23"/>
     <w:p>
       <w:pPr>
         <w:keepNext/>
@@ -4754,7 +4809,7 @@
       <w:pPr>
         <w:pStyle w:val="Titulek"/>
       </w:pPr>
-      <w:bookmarkStart w:id="11" w:name="_Toc192255279"/>
+      <w:bookmarkStart w:id="24" w:name="_Toc192255279"/>
       <w:r>
         <w:t>Obrázek</w:t>
       </w:r>
@@ -4783,9 +4838,10 @@
       <w:r>
         <w:t xml:space="preserve"> – vlastní zpracování</w:t>
       </w:r>
-      <w:bookmarkEnd w:id="11"/>
-    </w:p>
-    <w:p>
+      <w:bookmarkEnd w:id="24"/>
+    </w:p>
+    <w:p>
+      <w:bookmarkStart w:id="25" w:name="_Hlk192766915"/>
       <w:r>
         <w:t xml:space="preserve">Na </w:t>
       </w:r>
@@ -4837,21 +4893,22 @@
       <w:pPr>
         <w:pStyle w:val="Nadpis2"/>
       </w:pPr>
-      <w:bookmarkStart w:id="12" w:name="_Toc192711031"/>
+      <w:bookmarkStart w:id="26" w:name="_Toc192711031"/>
+      <w:bookmarkEnd w:id="25"/>
       <w:r>
         <w:t>Známé nástroje pro realizaci útoků</w:t>
       </w:r>
-      <w:bookmarkEnd w:id="12"/>
+      <w:bookmarkEnd w:id="26"/>
     </w:p>
     <w:p>
       <w:pPr>
         <w:pStyle w:val="Nadpis3"/>
       </w:pPr>
-      <w:bookmarkStart w:id="13" w:name="_Toc192711032"/>
+      <w:bookmarkStart w:id="27" w:name="_Toc192711032"/>
       <w:r>
         <w:t>LOIC</w:t>
       </w:r>
-      <w:bookmarkEnd w:id="13"/>
+      <w:bookmarkEnd w:id="27"/>
     </w:p>
     <w:p>
       <w:pPr>
@@ -4859,6 +4916,7 @@
           <w:color w:val="F4B083" w:themeColor="accent2" w:themeTint="99"/>
         </w:rPr>
       </w:pPr>
+      <w:bookmarkStart w:id="28" w:name="_Hlk192767108"/>
       <w:r>
         <w:t xml:space="preserve">Jeden z nejznámějších nástrojů k provádění DoS a </w:t>
       </w:r>
@@ -5017,13 +5075,15 @@
       <w:pPr>
         <w:pStyle w:val="Nadpis3"/>
       </w:pPr>
-      <w:bookmarkStart w:id="14" w:name="_Toc192711033"/>
+      <w:bookmarkStart w:id="29" w:name="_Toc192711033"/>
+      <w:bookmarkEnd w:id="28"/>
       <w:r>
         <w:t>Hping3</w:t>
       </w:r>
-      <w:bookmarkEnd w:id="14"/>
-    </w:p>
-    <w:p>
+      <w:bookmarkEnd w:id="29"/>
+    </w:p>
+    <w:p>
+      <w:bookmarkStart w:id="30" w:name="_Hlk192767135"/>
       <w:r>
         <w:t>Hping3 je síťový CLI nástroj, který dokáže odesílat vlastní ICMP/UDP/TCP pakety a zobrazovat odpovědi cíle podobně jako ping zobrazuje ICMP odpovědi. Podporuje fragmentaci, libovolné tělo a velikost paketů a lze jej použít k přenosu souborů prostřednictvím podporovaných protokolů.</w:t>
       </w:r>
@@ -5056,13 +5116,15 @@
       <w:pPr>
         <w:pStyle w:val="Nadpis3"/>
       </w:pPr>
-      <w:bookmarkStart w:id="15" w:name="_Toc192711034"/>
+      <w:bookmarkStart w:id="31" w:name="_Toc192711034"/>
+      <w:bookmarkEnd w:id="30"/>
       <w:r>
         <w:t>HULK</w:t>
       </w:r>
-      <w:bookmarkEnd w:id="15"/>
-    </w:p>
-    <w:p>
+      <w:bookmarkEnd w:id="31"/>
+    </w:p>
+    <w:p>
+      <w:bookmarkStart w:id="32" w:name="_Hlk192767164"/>
       <w:r>
         <w:t xml:space="preserve">HULK (HTTP </w:t>
       </w:r>
@@ -5147,13 +5209,15 @@
       <w:pPr>
         <w:pStyle w:val="Nadpis2"/>
       </w:pPr>
-      <w:bookmarkStart w:id="16" w:name="_Toc192711035"/>
+      <w:bookmarkStart w:id="33" w:name="_Toc192711035"/>
+      <w:bookmarkEnd w:id="32"/>
       <w:r>
         <w:t>Prevence a obrana</w:t>
       </w:r>
-      <w:bookmarkEnd w:id="16"/>
-    </w:p>
-    <w:p>
+      <w:bookmarkEnd w:id="33"/>
+    </w:p>
+    <w:p>
+      <w:bookmarkStart w:id="34" w:name="_Hlk192767214"/>
       <w:r>
         <w:t xml:space="preserve">Obvykle, když je útok </w:t>
       </w:r>
@@ -5232,6 +5296,7 @@
         <w:t>)</w:t>
       </w:r>
     </w:p>
+    <w:bookmarkEnd w:id="34"/>
     <w:p>
       <w:pPr>
         <w:rPr>
@@ -5283,13 +5348,14 @@
       <w:pPr>
         <w:pStyle w:val="Nadpis3"/>
       </w:pPr>
-      <w:bookmarkStart w:id="17" w:name="_Toc192711036"/>
+      <w:bookmarkStart w:id="35" w:name="_Toc192711036"/>
       <w:r>
         <w:t>Firewally a IPD/IDS systémy</w:t>
       </w:r>
-      <w:bookmarkEnd w:id="17"/>
-    </w:p>
-    <w:p>
+      <w:bookmarkEnd w:id="35"/>
+    </w:p>
+    <w:p>
+      <w:bookmarkStart w:id="36" w:name="_Hlk192767262"/>
       <w:r>
         <w:t xml:space="preserve">Firewally a systémy pro detekci a prevenci průniků (IDS/IPS) představují základní vrstvu obrany proti </w:t>
       </w:r>
@@ -5344,7 +5410,8 @@
       <w:pPr>
         <w:pStyle w:val="Nadpis3"/>
       </w:pPr>
-      <w:bookmarkStart w:id="18" w:name="_Toc192711037"/>
+      <w:bookmarkStart w:id="37" w:name="_Toc192711037"/>
+      <w:bookmarkEnd w:id="36"/>
       <w:r>
         <w:t xml:space="preserve">Load </w:t>
       </w:r>
@@ -5352,10 +5419,11 @@
       <w:r>
         <w:t>balancery</w:t>
       </w:r>
-      <w:bookmarkEnd w:id="18"/>
-      <w:proofErr w:type="spellEnd"/>
-    </w:p>
-    <w:p>
+      <w:bookmarkEnd w:id="37"/>
+      <w:proofErr w:type="spellEnd"/>
+    </w:p>
+    <w:p>
+      <w:bookmarkStart w:id="38" w:name="_Hlk192767303"/>
       <w:r>
         <w:t xml:space="preserve">Load </w:t>
       </w:r>
@@ -5413,14 +5481,16 @@
       <w:pPr>
         <w:pStyle w:val="Nadpis3"/>
       </w:pPr>
-      <w:bookmarkStart w:id="19" w:name="_Toc192711038"/>
+      <w:bookmarkStart w:id="39" w:name="_Toc192711038"/>
+      <w:bookmarkEnd w:id="38"/>
       <w:r>
         <w:lastRenderedPageBreak/>
         <w:t>Protokoly</w:t>
       </w:r>
-      <w:bookmarkEnd w:id="19"/>
-    </w:p>
-    <w:p>
+      <w:bookmarkEnd w:id="39"/>
+    </w:p>
+    <w:p>
+      <w:bookmarkStart w:id="40" w:name="_Hlk192767323"/>
       <w:r>
         <w:t>Nastavení</w:t>
       </w:r>
@@ -5518,13 +5588,15 @@
       <w:pPr>
         <w:pStyle w:val="Nadpis3"/>
       </w:pPr>
-      <w:bookmarkStart w:id="20" w:name="_Toc192711039"/>
+      <w:bookmarkStart w:id="41" w:name="_Toc192711039"/>
+      <w:bookmarkEnd w:id="40"/>
       <w:r>
         <w:t>Prevence ve firmách</w:t>
       </w:r>
-      <w:bookmarkEnd w:id="20"/>
-    </w:p>
-    <w:p>
+      <w:bookmarkEnd w:id="41"/>
+    </w:p>
+    <w:p>
+      <w:bookmarkStart w:id="42" w:name="_Hlk192767349"/>
       <w:r>
         <w:t xml:space="preserve">Prevence DoS a </w:t>
       </w:r>
@@ -5560,7 +5632,8 @@
       <w:pPr>
         <w:pStyle w:val="Nadpis1"/>
       </w:pPr>
-      <w:bookmarkStart w:id="21" w:name="_Toc192711040"/>
+      <w:bookmarkStart w:id="43" w:name="_Toc192711040"/>
+      <w:bookmarkEnd w:id="42"/>
       <w:r>
         <w:rPr>
           <w:color w:val="FFC000"/>
@@ -5570,7 +5643,7 @@
       <w:r>
         <w:t>– vlastní práce</w:t>
       </w:r>
-      <w:bookmarkEnd w:id="21"/>
+      <w:bookmarkEnd w:id="43"/>
       <w:r>
         <w:t xml:space="preserve"> </w:t>
       </w:r>
@@ -5606,12 +5679,12 @@
       <w:pPr>
         <w:pStyle w:val="Nadpis2"/>
       </w:pPr>
-      <w:bookmarkStart w:id="22" w:name="_Toc192711041"/>
+      <w:bookmarkStart w:id="44" w:name="_Toc192711041"/>
       <w:r>
         <w:lastRenderedPageBreak/>
         <w:t>Popis virtualizovaného prostředí</w:t>
       </w:r>
-      <w:bookmarkEnd w:id="22"/>
+      <w:bookmarkEnd w:id="44"/>
     </w:p>
     <w:p>
       <w:pPr>
@@ -5666,7 +5739,7 @@
         <w:pStyle w:val="Titulek"/>
         <w:jc w:val="left"/>
       </w:pPr>
-      <w:bookmarkStart w:id="23" w:name="_Toc192255280"/>
+      <w:bookmarkStart w:id="45" w:name="_Toc192255280"/>
       <w:r>
         <w:t xml:space="preserve">Obrázek </w:t>
       </w:r>
@@ -5681,9 +5754,10 @@
       <w:r>
         <w:t xml:space="preserve"> Topologie praktické části – vlastní zpracování</w:t>
       </w:r>
-      <w:bookmarkEnd w:id="23"/>
-    </w:p>
-    <w:p>
+      <w:bookmarkEnd w:id="45"/>
+    </w:p>
+    <w:p>
+      <w:bookmarkStart w:id="46" w:name="_Hlk192767850"/>
       <w:r>
         <w:t>Na Obrázku 5 je celá topologie praktické části i s přiřazenými IP adresami. V tomto zapojení tedy bude komponovat Útočník, na kterém běží distribuce Kali (dostupná z</w:t>
       </w:r>
@@ -5782,13 +5856,15 @@
       <w:pPr>
         <w:pStyle w:val="Nadpis2"/>
       </w:pPr>
-      <w:bookmarkStart w:id="24" w:name="_Toc192711042"/>
+      <w:bookmarkStart w:id="47" w:name="_Toc192711042"/>
+      <w:bookmarkEnd w:id="46"/>
       <w:r>
         <w:t>Konfigurace prvků služeb</w:t>
       </w:r>
-      <w:bookmarkEnd w:id="24"/>
-    </w:p>
-    <w:p>
+      <w:bookmarkEnd w:id="47"/>
+    </w:p>
+    <w:p>
+      <w:bookmarkStart w:id="48" w:name="_Hlk192767929"/>
       <w:r>
         <w:t xml:space="preserve">Vše běží virtualizovaně v programu VirtualBox a komunikace je řešena přes interní sítě a komunikace do vzdálených sítí je řešena </w:t>
       </w:r>
@@ -6087,6 +6163,7 @@
         <w:t xml:space="preserve"> ověřit, že oba soubory jsou zahrnuty.</w:t>
       </w:r>
     </w:p>
+    <w:bookmarkEnd w:id="48"/>
     <w:p>
       <w:pPr>
         <w:keepNext/>
@@ -6137,7 +6214,7 @@
       <w:pPr>
         <w:pStyle w:val="Titulek"/>
       </w:pPr>
-      <w:bookmarkStart w:id="25" w:name="_Toc192254894"/>
+      <w:bookmarkStart w:id="49" w:name="_Toc192254894"/>
       <w:r>
         <w:t xml:space="preserve">Příloha </w:t>
       </w:r>
@@ -6167,9 +6244,10 @@
         </w:rPr>
         <w:t>bsah named.conf.local</w:t>
       </w:r>
-      <w:bookmarkEnd w:id="25"/>
-    </w:p>
-    <w:p>
+      <w:bookmarkEnd w:id="49"/>
+    </w:p>
+    <w:p>
+      <w:bookmarkStart w:id="50" w:name="_Hlk192767991"/>
       <w:r>
         <w:t xml:space="preserve">Pak už stačí vytvořit a nastavit </w:t>
       </w:r>
@@ -6203,6 +6281,7 @@
       <w:r>
         <w:t>. Pro rychlejší tvorbu se může využít i stránky jako yoyo.org na generování SOA a NS záznamu. Konečná konfigurace našich zón bude vypadat tedy takto – příloha 2 a 3.</w:t>
       </w:r>
+      <w:bookmarkEnd w:id="50"/>
     </w:p>
     <w:p>
       <w:pPr>
@@ -6257,7 +6336,7 @@
         <w:spacing w:after="360"/>
         <w:ind w:left="11" w:right="0" w:hanging="11"/>
       </w:pPr>
-      <w:bookmarkStart w:id="26" w:name="_Toc192254895"/>
+      <w:bookmarkStart w:id="51" w:name="_Toc192254895"/>
       <w:r>
         <w:t xml:space="preserve">Příloha </w:t>
       </w:r>
@@ -6278,7 +6357,7 @@
       <w:r>
         <w:t>bsah db.victim.com</w:t>
       </w:r>
-      <w:bookmarkEnd w:id="26"/>
+      <w:bookmarkEnd w:id="51"/>
     </w:p>
     <w:p>
       <w:pPr>
@@ -6330,7 +6409,7 @@
       <w:pPr>
         <w:pStyle w:val="Titulek"/>
       </w:pPr>
-      <w:bookmarkStart w:id="27" w:name="_Toc192254896"/>
+      <w:bookmarkStart w:id="52" w:name="_Toc192254896"/>
       <w:r>
         <w:t xml:space="preserve">Příloha </w:t>
       </w:r>
@@ -6355,13 +6434,14 @@
       <w:r>
         <w:t>addr.arpa</w:t>
       </w:r>
-      <w:bookmarkEnd w:id="27"/>
+      <w:bookmarkEnd w:id="52"/>
       <w:proofErr w:type="gramEnd"/>
     </w:p>
     <w:p>
       <w:r>
         <w:t xml:space="preserve"> </w:t>
       </w:r>
+      <w:bookmarkStart w:id="53" w:name="_Hlk192768083"/>
       <w:r>
         <w:t xml:space="preserve">Nakonec pokud je firewall aktivní tak službu </w:t>
       </w:r>
@@ -6472,12 +6552,13 @@
       <w:r>
         <w:t>.</w:t>
       </w:r>
+      <w:bookmarkEnd w:id="53"/>
     </w:p>
     <w:p>
       <w:pPr>
         <w:pStyle w:val="Nadpis2"/>
       </w:pPr>
-      <w:bookmarkStart w:id="28" w:name="_Toc192711043"/>
+      <w:bookmarkStart w:id="54" w:name="_Toc192711043"/>
       <w:r>
         <w:t>Příprava</w:t>
       </w:r>
@@ -6488,7 +6569,7 @@
       <w:r>
         <w:t>scénůřů</w:t>
       </w:r>
-      <w:bookmarkEnd w:id="28"/>
+      <w:bookmarkEnd w:id="54"/>
       <w:proofErr w:type="spellEnd"/>
     </w:p>
     <w:p>
@@ -6498,7 +6579,7 @@
           <w:lang w:val="en-US"/>
         </w:rPr>
       </w:pPr>
-      <w:bookmarkStart w:id="29" w:name="_Toc192711044"/>
+      <w:bookmarkStart w:id="55" w:name="_Toc192711044"/>
       <w:proofErr w:type="spellStart"/>
       <w:r>
         <w:rPr>
@@ -6513,9 +6594,10 @@
         </w:rPr>
         <w:t xml:space="preserve"> - CnC</w:t>
       </w:r>
-      <w:bookmarkEnd w:id="29"/>
-    </w:p>
-    <w:p>
+      <w:bookmarkEnd w:id="55"/>
+    </w:p>
+    <w:p>
+      <w:bookmarkStart w:id="56" w:name="_Hlk192768144"/>
       <w:r>
         <w:t>Ze</w:t>
       </w:r>
@@ -6610,6 +6692,7 @@
       <w:r>
         <w:t>, aby se spouštěl vždy při startu zařízení.</w:t>
       </w:r>
+      <w:bookmarkEnd w:id="56"/>
     </w:p>
     <w:p>
       <w:pPr>
@@ -6662,7 +6745,7 @@
       <w:pPr>
         <w:pStyle w:val="Titulek"/>
       </w:pPr>
-      <w:bookmarkStart w:id="30" w:name="_Toc192254897"/>
+      <w:bookmarkStart w:id="57" w:name="_Toc192254897"/>
       <w:r>
         <w:t xml:space="preserve">Příloha </w:t>
       </w:r>
@@ -6677,9 +6760,10 @@
       <w:r>
         <w:t xml:space="preserve"> Bind shell script</w:t>
       </w:r>
-      <w:bookmarkEnd w:id="30"/>
-    </w:p>
-    <w:p>
+      <w:bookmarkEnd w:id="57"/>
+    </w:p>
+    <w:p>
+      <w:bookmarkStart w:id="58" w:name="_Hlk192768211"/>
       <w:r>
         <w:t xml:space="preserve">Vytvořit </w:t>
       </w:r>
@@ -6728,6 +6812,7 @@
         <w:t>.</w:t>
       </w:r>
     </w:p>
+    <w:bookmarkEnd w:id="58"/>
     <w:p>
       <w:pPr>
         <w:keepNext/>
@@ -6784,7 +6869,7 @@
       <w:pPr>
         <w:pStyle w:val="Titulek"/>
       </w:pPr>
-      <w:bookmarkStart w:id="31" w:name="_Toc192254898"/>
+      <w:bookmarkStart w:id="59" w:name="_Toc192254898"/>
       <w:r>
         <w:t xml:space="preserve">Příloha </w:t>
       </w:r>
@@ -6804,11 +6889,12 @@
       <w:r>
         <w:t>bind.service</w:t>
       </w:r>
-      <w:bookmarkEnd w:id="31"/>
+      <w:bookmarkEnd w:id="59"/>
       <w:proofErr w:type="spellEnd"/>
       <w:proofErr w:type="gramEnd"/>
     </w:p>
     <w:p>
+      <w:bookmarkStart w:id="60" w:name="_Hlk192768253"/>
       <w:r>
         <w:t>Hlavní parametry v</w:t>
       </w:r>
@@ -6924,9 +7010,22 @@
       <w:r>
         <w:t xml:space="preserve">řízení). A do </w:t>
       </w:r>
-      <w:proofErr w:type="spellStart"/>
-      <w:r>
-        <w:t>ExecStart</w:t>
+      <w:bookmarkStart w:id="61" w:name="_Hlk192768283"/>
+      <w:r>
+        <w:t>„</w:t>
+      </w:r>
+      <w:bookmarkEnd w:id="61"/>
+      <w:proofErr w:type="spellStart"/>
+      <w:r>
+        <w:t>E</w:t>
+      </w:r>
+      <w:bookmarkStart w:id="62" w:name="_Hlk192768292"/>
+      <w:r>
+        <w:t>“</w:t>
+      </w:r>
+      <w:bookmarkEnd w:id="62"/>
+      <w:r>
+        <w:t>xecStart</w:t>
       </w:r>
       <w:proofErr w:type="spellEnd"/>
       <w:r>
@@ -6961,20 +7060,23 @@
       <w:pPr>
         <w:pStyle w:val="Nadpis3"/>
       </w:pPr>
-      <w:bookmarkStart w:id="32" w:name="_Toc192711045"/>
+      <w:bookmarkStart w:id="63" w:name="_Toc192711045"/>
+      <w:bookmarkEnd w:id="60"/>
       <w:r>
         <w:t>CnC – Botnet</w:t>
       </w:r>
-      <w:bookmarkEnd w:id="32"/>
-    </w:p>
-    <w:p>
-      <w:proofErr w:type="spellStart"/>
-      <w:r>
-        <w:t>Dlaší</w:t>
-      </w:r>
-      <w:proofErr w:type="spellEnd"/>
-      <w:r>
-        <w:t xml:space="preserve"> script</w:t>
+      <w:bookmarkEnd w:id="63"/>
+    </w:p>
+    <w:p>
+      <w:bookmarkStart w:id="64" w:name="_Hlk192768335"/>
+      <w:r>
+        <w:t>D</w:t>
+      </w:r>
+      <w:r>
+        <w:t>a</w:t>
+      </w:r>
+      <w:r>
+        <w:t>lší script</w:t>
       </w:r>
       <w:r>
         <w:t xml:space="preserve"> (viz Příloha </w:t>
@@ -7021,6 +7123,7 @@
         <w:t xml:space="preserve"> začali útočit navzájem.</w:t>
       </w:r>
     </w:p>
+    <w:bookmarkEnd w:id="64"/>
     <w:p>
       <w:pPr>
         <w:keepNext/>
@@ -7072,7 +7175,7 @@
       <w:pPr>
         <w:pStyle w:val="Titulek"/>
       </w:pPr>
-      <w:bookmarkStart w:id="33" w:name="_Toc192254899"/>
+      <w:bookmarkStart w:id="65" w:name="_Toc192254899"/>
       <w:r>
         <w:t xml:space="preserve">Příloha </w:t>
       </w:r>
@@ -7087,9 +7190,10 @@
       <w:r>
         <w:t xml:space="preserve"> Hlavní script na CnC serveru</w:t>
       </w:r>
-      <w:bookmarkEnd w:id="33"/>
-    </w:p>
-    <w:p>
+      <w:bookmarkEnd w:id="65"/>
+    </w:p>
+    <w:p>
+      <w:bookmarkStart w:id="66" w:name="_Hlk192768369"/>
       <w:r>
         <w:t>Pro posílání pak</w:t>
       </w:r>
@@ -7141,6 +7245,7 @@
         <w:t>a vlastně slouží jako „odchytáváč“ žádostí z botnetu.</w:t>
       </w:r>
     </w:p>
+    <w:bookmarkEnd w:id="66"/>
     <w:p>
       <w:pPr>
         <w:keepNext/>
@@ -7191,7 +7296,7 @@
       <w:pPr>
         <w:pStyle w:val="Titulek"/>
       </w:pPr>
-      <w:bookmarkStart w:id="34" w:name="_Toc192254900"/>
+      <w:bookmarkStart w:id="67" w:name="_Toc192254900"/>
       <w:r>
         <w:t xml:space="preserve">Příloha </w:t>
       </w:r>
@@ -7214,9 +7319,10 @@
       <w:r>
         <w:t xml:space="preserve"> scriptu na CnC serveru</w:t>
       </w:r>
-      <w:bookmarkEnd w:id="34"/>
-    </w:p>
-    <w:p>
+      <w:bookmarkEnd w:id="67"/>
+    </w:p>
+    <w:p>
+      <w:bookmarkStart w:id="68" w:name="_Hlk192768414"/>
       <w:r>
         <w:lastRenderedPageBreak/>
         <w:t xml:space="preserve">Poslední script, který je uložen na CnC serveru je manuální „ping“ botnetu (viz Příloha </w:t>
@@ -7236,6 +7342,7 @@
       <w:r>
         <w:t>, který pak pošle. Tím útočník může manuálně začít globální útok, který jde lehce škálovat.</w:t>
       </w:r>
+      <w:bookmarkEnd w:id="68"/>
     </w:p>
     <w:p>
       <w:pPr>
@@ -7287,7 +7394,7 @@
       <w:pPr>
         <w:pStyle w:val="Titulek"/>
       </w:pPr>
-      <w:bookmarkStart w:id="35" w:name="_Toc192254901"/>
+      <w:bookmarkStart w:id="69" w:name="_Toc192254901"/>
       <w:r>
         <w:t xml:space="preserve">Příloha </w:t>
       </w:r>
@@ -7302,17 +7409,17 @@
       <w:r>
         <w:t xml:space="preserve"> Script na manuální spuštění útoku</w:t>
       </w:r>
-      <w:bookmarkEnd w:id="35"/>
+      <w:bookmarkEnd w:id="69"/>
     </w:p>
     <w:p>
       <w:pPr>
         <w:pStyle w:val="Nadpis3"/>
       </w:pPr>
-      <w:bookmarkStart w:id="36" w:name="_Toc192711046"/>
+      <w:bookmarkStart w:id="70" w:name="_Toc192711046"/>
       <w:r>
         <w:t>Botnet – Servery se službami</w:t>
       </w:r>
-      <w:bookmarkEnd w:id="36"/>
+      <w:bookmarkEnd w:id="70"/>
     </w:p>
     <w:p>
       <w:pPr>
@@ -7364,7 +7471,7 @@
       <w:pPr>
         <w:pStyle w:val="Titulek"/>
       </w:pPr>
-      <w:bookmarkStart w:id="37" w:name="_Toc192254902"/>
+      <w:bookmarkStart w:id="71" w:name="_Toc192254902"/>
       <w:r>
         <w:t xml:space="preserve">Příloha </w:t>
       </w:r>
@@ -7379,9 +7486,10 @@
       <w:r>
         <w:t xml:space="preserve"> Script – žádost o payload</w:t>
       </w:r>
-      <w:bookmarkEnd w:id="37"/>
-    </w:p>
-    <w:p>
+      <w:bookmarkEnd w:id="71"/>
+    </w:p>
+    <w:p>
+      <w:bookmarkStart w:id="72" w:name="_Hlk192768565"/>
       <w:r>
         <w:lastRenderedPageBreak/>
         <w:t>Základní script (viz Příloha 9), který běží na každém botu je tedy naše žádost o payload k CnC serveru. Spustí se jak při startu zařízení (</w:t>
@@ -7418,6 +7526,7 @@
       <w:r>
         <w:t>ak až teď spustí hlavní kód.</w:t>
       </w:r>
+      <w:bookmarkEnd w:id="72"/>
     </w:p>
     <w:p>
       <w:pPr>
@@ -7469,7 +7578,7 @@
       <w:pPr>
         <w:pStyle w:val="Titulek"/>
       </w:pPr>
-      <w:bookmarkStart w:id="38" w:name="_Toc192254903"/>
+      <w:bookmarkStart w:id="73" w:name="_Toc192254903"/>
       <w:r>
         <w:t xml:space="preserve">Příloha </w:t>
       </w:r>
@@ -7484,20 +7593,21 @@
       <w:r>
         <w:t xml:space="preserve"> Sniffer script na spuštění žádosti</w:t>
       </w:r>
-      <w:bookmarkEnd w:id="38"/>
+      <w:bookmarkEnd w:id="73"/>
     </w:p>
     <w:p>
       <w:pPr>
         <w:pStyle w:val="Nadpis3"/>
         <w:spacing w:before="480"/>
       </w:pPr>
-      <w:bookmarkStart w:id="39" w:name="_Toc192711047"/>
+      <w:bookmarkStart w:id="74" w:name="_Toc192711047"/>
       <w:r>
         <w:t>Ověření funkčnosti</w:t>
       </w:r>
-      <w:bookmarkEnd w:id="39"/>
-    </w:p>
-    <w:p>
+      <w:bookmarkEnd w:id="74"/>
+    </w:p>
+    <w:p>
+      <w:bookmarkStart w:id="75" w:name="_Hlk192768620"/>
       <w:r>
         <w:t xml:space="preserve">Ověření, zda útoky navyšují </w:t>
       </w:r>
@@ -7559,6 +7669,7 @@
       <w:r>
         <w:t>.</w:t>
       </w:r>
+      <w:bookmarkEnd w:id="75"/>
     </w:p>
     <w:p>
       <w:pPr>
@@ -7566,6 +7677,9 @@
         <w:ind w:left="0" w:right="0" w:firstLine="0"/>
       </w:pPr>
       <w:r>
+        <w:rPr>
+          <w:noProof/>
+        </w:rPr>
         <w:drawing>
           <wp:inline distT="0" distB="0" distL="0" distR="0" wp14:anchorId="0F331F4E" wp14:editId="00563C3E">
             <wp:extent cx="4953000" cy="7210306"/>
@@ -7623,7 +7737,7 @@
           <w:noProof/>
         </w:rPr>
       </w:pPr>
-      <w:bookmarkStart w:id="40" w:name="_Toc192254904"/>
+      <w:bookmarkStart w:id="76" w:name="_Toc192254904"/>
       <w:r>
         <w:t xml:space="preserve">Příloha </w:t>
       </w:r>
@@ -7650,13 +7764,13 @@
         </w:rPr>
         <w:t>ec</w:t>
       </w:r>
-      <w:bookmarkEnd w:id="40"/>
+      <w:bookmarkEnd w:id="76"/>
     </w:p>
     <w:p>
       <w:pPr>
         <w:pStyle w:val="Nadpis2"/>
       </w:pPr>
-      <w:bookmarkStart w:id="41" w:name="_Toc192711048"/>
+      <w:bookmarkStart w:id="77" w:name="_Toc192711048"/>
       <w:r>
         <w:lastRenderedPageBreak/>
         <w:t xml:space="preserve">Scénář – HTTP </w:t>
@@ -7669,9 +7783,10 @@
       <w:r>
         <w:t>,</w:t>
       </w:r>
-      <w:bookmarkEnd w:id="41"/>
-    </w:p>
-    <w:p>
+      <w:bookmarkEnd w:id="77"/>
+    </w:p>
+    <w:p>
+      <w:bookmarkStart w:id="78" w:name="_Hlk192768706"/>
       <w:r>
         <w:t>Scénář tedy začíná u útočníka</w:t>
       </w:r>
@@ -7714,6 +7829,7 @@
         <w:t xml:space="preserve"> Zároveň si spustí http server u sebe, aby na CnC server mohl nahrát svůj libovolný script.</w:t>
       </w:r>
     </w:p>
+    <w:bookmarkEnd w:id="78"/>
     <w:p>
       <w:pPr>
         <w:keepNext/>
@@ -7764,7 +7880,7 @@
       <w:pPr>
         <w:pStyle w:val="Titulek"/>
       </w:pPr>
-      <w:bookmarkStart w:id="42" w:name="_Toc192254905"/>
+      <w:bookmarkStart w:id="79" w:name="_Toc192254905"/>
       <w:r>
         <w:t xml:space="preserve">Příloha </w:t>
       </w:r>
@@ -7779,9 +7895,10 @@
       <w:r>
         <w:t xml:space="preserve"> Bind shell + http server</w:t>
       </w:r>
-      <w:bookmarkEnd w:id="42"/>
-    </w:p>
-    <w:p>
+      <w:bookmarkEnd w:id="79"/>
+    </w:p>
+    <w:p>
+      <w:bookmarkStart w:id="80" w:name="_Hlk192768729"/>
       <w:r>
         <w:t xml:space="preserve">Pak na CnC serveru si stáhneme náš payload pomocí nástroje </w:t>
       </w:r>
@@ -7794,6 +7911,7 @@
         <w:t>.</w:t>
       </w:r>
     </w:p>
+    <w:bookmarkEnd w:id="80"/>
     <w:p>
       <w:pPr>
         <w:keepNext/>
@@ -7844,7 +7962,7 @@
       <w:pPr>
         <w:pStyle w:val="Titulek"/>
       </w:pPr>
-      <w:bookmarkStart w:id="43" w:name="_Toc192254906"/>
+      <w:bookmarkStart w:id="81" w:name="_Toc192254906"/>
       <w:r>
         <w:t xml:space="preserve">Příloha </w:t>
       </w:r>
@@ -7873,9 +7991,10 @@
       <w:r>
         <w:t>payload souboru</w:t>
       </w:r>
-      <w:bookmarkEnd w:id="43"/>
-    </w:p>
-    <w:p>
+      <w:bookmarkEnd w:id="81"/>
+    </w:p>
+    <w:p>
+      <w:bookmarkStart w:id="82" w:name="_Hlk192768759"/>
       <w:r>
         <w:t xml:space="preserve">Ten přejmenujeme na soubor, který se bude šířit, což pro nás je teď payloadcheck.py a </w:t>
       </w:r>
@@ -7883,6 +8002,7 @@
         <w:t>spustíme náš script, který upozorní všechny zaznamenané boty.</w:t>
       </w:r>
     </w:p>
+    <w:bookmarkEnd w:id="82"/>
     <w:p>
       <w:pPr>
         <w:keepNext/>
@@ -7934,7 +8054,7 @@
       <w:pPr>
         <w:pStyle w:val="Titulek"/>
       </w:pPr>
-      <w:bookmarkStart w:id="44" w:name="_Toc192254907"/>
+      <w:bookmarkStart w:id="83" w:name="_Toc192254907"/>
       <w:r>
         <w:t xml:space="preserve">Příloha </w:t>
       </w:r>
@@ -7962,10 +8082,11 @@
       <w:r>
         <w:t>_ping-py</w:t>
       </w:r>
-      <w:bookmarkEnd w:id="44"/>
-      <w:proofErr w:type="spellEnd"/>
-    </w:p>
-    <w:p>
+      <w:bookmarkEnd w:id="83"/>
+      <w:proofErr w:type="spellEnd"/>
+    </w:p>
+    <w:p>
+      <w:bookmarkStart w:id="84" w:name="_Hlk192768793"/>
       <w:r>
         <w:t xml:space="preserve">Tím se na všech uvedených zařízení aktivuje </w:t>
       </w:r>
@@ -7973,6 +8094,7 @@
         <w:t>podmínka na jejich listen scriptu. Ten spustí další script, který si zažádá o payload ze CnC serveru. (Všechny další přílohy na CnC serveru a botnetu jsou spouštěny manuálně, za účelem ukázat chod útoku, jinak se spouštějí automaticky pomocí .service)</w:t>
       </w:r>
     </w:p>
+    <w:bookmarkEnd w:id="84"/>
     <w:p>
       <w:pPr>
         <w:keepNext/>
@@ -8023,7 +8145,7 @@
       <w:pPr>
         <w:pStyle w:val="Titulek"/>
       </w:pPr>
-      <w:bookmarkStart w:id="45" w:name="_Toc192254908"/>
+      <w:bookmarkStart w:id="85" w:name="_Toc192254908"/>
       <w:r>
         <w:t xml:space="preserve">Příloha </w:t>
       </w:r>
@@ -8038,9 +8160,10 @@
       <w:r>
         <w:t xml:space="preserve"> Přijetí zahájení útoku</w:t>
       </w:r>
-      <w:bookmarkEnd w:id="45"/>
-    </w:p>
-    <w:p>
+      <w:bookmarkEnd w:id="85"/>
+    </w:p>
+    <w:p>
+      <w:bookmarkStart w:id="86" w:name="_Hlk192768851"/>
       <w:r>
         <w:t xml:space="preserve">Žádost se tedy dostane na CnC server, kde </w:t>
       </w:r>
@@ -8071,6 +8194,7 @@
         <w:t xml:space="preserve"> s adresou 192.1.1.12 a jak odpovídá zpět.</w:t>
       </w:r>
     </w:p>
+    <w:bookmarkEnd w:id="86"/>
     <w:p>
       <w:pPr>
         <w:keepNext/>
@@ -8134,7 +8258,7 @@
       <w:pPr>
         <w:pStyle w:val="Titulek"/>
       </w:pPr>
-      <w:bookmarkStart w:id="46" w:name="_Toc192254909"/>
+      <w:bookmarkStart w:id="87" w:name="_Toc192254909"/>
       <w:r>
         <w:t xml:space="preserve">Příloha </w:t>
       </w:r>
@@ -8155,9 +8279,10 @@
       <w:r>
         <w:t>C scriptu</w:t>
       </w:r>
-      <w:bookmarkEnd w:id="46"/>
-    </w:p>
-    <w:p>
+      <w:bookmarkEnd w:id="87"/>
+    </w:p>
+    <w:p>
+      <w:bookmarkStart w:id="88" w:name="_Hlk192768879"/>
       <w:r>
         <w:t xml:space="preserve">Jakmile bot obdrží paket, tak si jeho obsah uloží a uložený soubor spustí. V tomto scénáři použijeme tedy HTTP </w:t>
       </w:r>
@@ -8170,12 +8295,16 @@
         <w:t xml:space="preserve"> script (viz Příloha 17).</w:t>
       </w:r>
     </w:p>
+    <w:bookmarkEnd w:id="88"/>
     <w:p>
       <w:pPr>
         <w:keepNext/>
         <w:spacing w:after="0"/>
       </w:pPr>
       <w:r>
+        <w:rPr>
+          <w:noProof/>
+        </w:rPr>
         <w:lastRenderedPageBreak/>
         <w:drawing>
           <wp:inline distT="0" distB="0" distL="0" distR="0" wp14:anchorId="293F21B5" wp14:editId="75FCDDA4">
@@ -8218,7 +8347,7 @@
       <w:pPr>
         <w:pStyle w:val="Titulek"/>
       </w:pPr>
-      <w:bookmarkStart w:id="47" w:name="_Toc192254910"/>
+      <w:bookmarkStart w:id="89" w:name="_Toc192254910"/>
       <w:r>
         <w:t xml:space="preserve">Příloha </w:t>
       </w:r>
@@ -8241,9 +8370,10 @@
       <w:r>
         <w:t xml:space="preserve"> útok</w:t>
       </w:r>
-      <w:bookmarkEnd w:id="47"/>
-    </w:p>
-    <w:p>
+      <w:bookmarkEnd w:id="89"/>
+    </w:p>
+    <w:p>
+      <w:bookmarkStart w:id="90" w:name="_Hlk192768908"/>
       <w:r>
         <w:t xml:space="preserve">Znova využijeme </w:t>
       </w:r>
@@ -8328,6 +8458,7 @@
         <w:t>okud ano, tak na Apache server pošle, že ji útok úspěšně překonal.</w:t>
       </w:r>
     </w:p>
+    <w:bookmarkEnd w:id="90"/>
     <w:p>
       <w:pPr>
         <w:ind w:left="0" w:firstLine="0"/>
@@ -8340,6 +8471,9 @@
         <w:ind w:left="0" w:firstLine="0"/>
       </w:pPr>
       <w:r>
+        <w:rPr>
+          <w:noProof/>
+        </w:rPr>
         <w:lastRenderedPageBreak/>
         <w:drawing>
           <wp:inline distT="0" distB="0" distL="0" distR="0" wp14:anchorId="334283BA" wp14:editId="26061ED3">
@@ -8382,7 +8516,7 @@
       <w:pPr>
         <w:pStyle w:val="Titulek"/>
       </w:pPr>
-      <w:bookmarkStart w:id="48" w:name="_Toc192254911"/>
+      <w:bookmarkStart w:id="91" w:name="_Toc192254911"/>
       <w:r>
         <w:t xml:space="preserve">Příloha </w:t>
       </w:r>
@@ -8400,9 +8534,10 @@
       <w:r>
         <w:t>odezvy</w:t>
       </w:r>
-      <w:bookmarkEnd w:id="48"/>
-    </w:p>
-    <w:p>
+      <w:bookmarkEnd w:id="91"/>
+    </w:p>
+    <w:p>
+      <w:bookmarkStart w:id="92" w:name="_Hlk192768940"/>
       <w:r>
         <w:t xml:space="preserve">(Z mé zkušenosti stačí </w:t>
       </w:r>
@@ -8431,6 +8566,7 @@
         <w:t>Následně po zaslání zprávy, kterou zpracuje script z Přílohy 11, se přidá na konec stránky příslušný řetězec.</w:t>
       </w:r>
     </w:p>
+    <w:bookmarkEnd w:id="92"/>
     <w:p>
       <w:pPr>
         <w:keepNext/>
@@ -8481,7 +8617,7 @@
       <w:pPr>
         <w:pStyle w:val="Titulek"/>
       </w:pPr>
-      <w:bookmarkStart w:id="49" w:name="_Toc192254912"/>
+      <w:bookmarkStart w:id="93" w:name="_Toc192254912"/>
       <w:r>
         <w:t xml:space="preserve">Příloha </w:t>
       </w:r>
@@ -8502,13 +8638,13 @@
       <w:r>
         <w:t xml:space="preserve"> řetězec</w:t>
       </w:r>
-      <w:bookmarkEnd w:id="49"/>
+      <w:bookmarkEnd w:id="93"/>
     </w:p>
     <w:p>
       <w:pPr>
         <w:pStyle w:val="Nadpis2"/>
       </w:pPr>
-      <w:bookmarkStart w:id="50" w:name="_Toc192711049"/>
+      <w:bookmarkStart w:id="94" w:name="_Toc192711049"/>
       <w:r>
         <w:t xml:space="preserve">Scénář – </w:t>
       </w:r>
@@ -8522,10 +8658,11 @@
       <w:r>
         <w:t>flood</w:t>
       </w:r>
-      <w:bookmarkEnd w:id="50"/>
-      <w:proofErr w:type="spellEnd"/>
-    </w:p>
-    <w:p>
+      <w:bookmarkEnd w:id="94"/>
+      <w:proofErr w:type="spellEnd"/>
+    </w:p>
+    <w:p>
+      <w:bookmarkStart w:id="95" w:name="_Hlk192768997"/>
       <w:r>
         <w:t>Druhý scénář používá stejnou topologii</w:t>
       </w:r>
@@ -8539,6 +8676,7 @@
         <w:t xml:space="preserve"> (postupujeme tedy stejně se založením lokálního serveru a spustíme CnC „ping“ script)</w:t>
       </w:r>
     </w:p>
+    <w:bookmarkEnd w:id="95"/>
     <w:p>
       <w:pPr>
         <w:keepNext/>
@@ -8589,7 +8727,7 @@
       <w:pPr>
         <w:pStyle w:val="Titulek"/>
       </w:pPr>
-      <w:bookmarkStart w:id="51" w:name="_Toc192254913"/>
+      <w:bookmarkStart w:id="96" w:name="_Toc192254913"/>
       <w:r>
         <w:t xml:space="preserve">Příloha </w:t>
       </w:r>
@@ -8623,13 +8761,16 @@
       <w:r>
         <w:t xml:space="preserve"> payload souboru</w:t>
       </w:r>
-      <w:bookmarkEnd w:id="51"/>
+      <w:bookmarkEnd w:id="96"/>
     </w:p>
     <w:p>
       <w:pPr>
         <w:spacing w:after="0"/>
       </w:pPr>
       <w:r>
+        <w:rPr>
+          <w:noProof/>
+        </w:rPr>
         <w:drawing>
           <wp:inline distT="0" distB="0" distL="0" distR="0" wp14:anchorId="57FC43DC" wp14:editId="330FC9D9">
             <wp:extent cx="4992737" cy="1886334"/>
@@ -8671,7 +8812,7 @@
       <w:pPr>
         <w:pStyle w:val="Titulek"/>
       </w:pPr>
-      <w:bookmarkStart w:id="52" w:name="_Toc192254914"/>
+      <w:bookmarkStart w:id="97" w:name="_Toc192254914"/>
       <w:r>
         <w:t xml:space="preserve">Příloha </w:t>
       </w:r>
@@ -8690,11 +8831,11 @@
       <w:r>
         <w:t>flood</w:t>
       </w:r>
-      <w:bookmarkEnd w:id="52"/>
-      <w:proofErr w:type="spellEnd"/>
-    </w:p>
-    <w:p>
-      <w:bookmarkStart w:id="53" w:name="_Hlk192711821"/>
+      <w:bookmarkEnd w:id="97"/>
+      <w:proofErr w:type="spellEnd"/>
+    </w:p>
+    <w:p>
+      <w:bookmarkStart w:id="98" w:name="_Hlk192711821"/>
       <w:r>
         <w:lastRenderedPageBreak/>
         <w:t xml:space="preserve">Obsah scriptu </w:t>
@@ -8770,13 +8911,16 @@
         <w:t>Spustíme podobný script na ověření odezvy a po nějaké době by měla hodnota překročit požadovanou hodnotu. Tím se přidá na stránku náš řetězec pro splnění úlohy.</w:t>
       </w:r>
     </w:p>
-    <w:bookmarkEnd w:id="53"/>
+    <w:bookmarkEnd w:id="98"/>
     <w:p>
       <w:pPr>
         <w:keepNext/>
         <w:spacing w:after="0"/>
       </w:pPr>
       <w:r>
+        <w:rPr>
+          <w:noProof/>
+        </w:rPr>
         <w:drawing>
           <wp:inline distT="0" distB="0" distL="0" distR="0" wp14:anchorId="64381DC6" wp14:editId="57DB2386">
             <wp:extent cx="3162741" cy="714475"/>
@@ -8818,7 +8962,7 @@
       <w:pPr>
         <w:pStyle w:val="Titulek"/>
       </w:pPr>
-      <w:bookmarkStart w:id="54" w:name="_Toc192254915"/>
+      <w:bookmarkStart w:id="99" w:name="_Toc192254915"/>
       <w:r>
         <w:t xml:space="preserve">Příloha </w:t>
       </w:r>
@@ -8833,7 +8977,7 @@
       <w:r>
         <w:t xml:space="preserve"> Script na ověření odezvy</w:t>
       </w:r>
-      <w:bookmarkEnd w:id="54"/>
+      <w:bookmarkEnd w:id="99"/>
     </w:p>
     <w:p>
       <w:pPr>
@@ -8841,6 +8985,9 @@
         <w:spacing w:after="0"/>
       </w:pPr>
       <w:r>
+        <w:rPr>
+          <w:noProof/>
+        </w:rPr>
         <w:drawing>
           <wp:inline distT="0" distB="0" distL="0" distR="0" wp14:anchorId="0F4A3073" wp14:editId="7F2EB765">
             <wp:extent cx="5581650" cy="964565"/>
@@ -8882,7 +9029,7 @@
       <w:pPr>
         <w:pStyle w:val="Titulek"/>
       </w:pPr>
-      <w:bookmarkStart w:id="55" w:name="_Toc192254916"/>
+      <w:bookmarkStart w:id="100" w:name="_Toc192254916"/>
       <w:r>
         <w:t xml:space="preserve">Příloha </w:t>
       </w:r>
@@ -8897,7 +9044,7 @@
       <w:r>
         <w:t xml:space="preserve"> Splnění úlohy – TCP řetězec</w:t>
       </w:r>
-      <w:bookmarkEnd w:id="55"/>
+      <w:bookmarkEnd w:id="100"/>
     </w:p>
     <w:p/>
     <w:p>
@@ -8909,12 +9056,12 @@
       <w:pPr>
         <w:pStyle w:val="Nadpis1"/>
       </w:pPr>
-      <w:bookmarkStart w:id="56" w:name="_Toc192711050"/>
+      <w:bookmarkStart w:id="101" w:name="_Toc192711050"/>
       <w:r>
         <w:lastRenderedPageBreak/>
         <w:t>Závěr</w:t>
       </w:r>
-      <w:bookmarkEnd w:id="56"/>
+      <w:bookmarkEnd w:id="101"/>
       <w:r>
         <w:t xml:space="preserve"> </w:t>
       </w:r>
@@ -8924,6 +9071,7 @@
         <w:spacing w:after="259" w:line="383" w:lineRule="auto"/>
         <w:ind w:left="-5" w:right="0"/>
       </w:pPr>
+      <w:bookmarkStart w:id="102" w:name="_Hlk192769219"/>
       <w:r>
         <w:t xml:space="preserve">V závěru této práce jsou shrnuty klíčové poznatky získané z teoretické analýzy i praktické simulace útoků typu </w:t>
       </w:r>
@@ -9001,6 +9149,7 @@
       <w:r>
         <w:t xml:space="preserve"> Celkově lze říci, že dosažené výsledky přispívají k lepšímu pochopení dynamiky útoků na online služby a upozorňují na nutnost nepřetržitého zvyšování bezpečnostních standardů v informačních systémech.</w:t>
       </w:r>
+      <w:bookmarkEnd w:id="102"/>
     </w:p>
     <w:p>
       <w:pPr>
@@ -9209,6 +9358,7 @@
         <w:spacing w:line="259" w:lineRule="auto"/>
         <w:ind w:left="-5" w:right="0"/>
       </w:pPr>
+      <w:bookmarkStart w:id="103" w:name="_Hlk192769265"/>
       <w:proofErr w:type="spellStart"/>
       <w:r>
         <w:lastRenderedPageBreak/>
@@ -11678,6 +11828,7 @@
         </w:r>
       </w:hyperlink>
     </w:p>
+    <w:bookmarkEnd w:id="103"/>
     <w:p>
       <w:pPr>
         <w:spacing w:line="259" w:lineRule="auto"/>
@@ -15554,6 +15705,7 @@
   <w:style w:type="character" w:default="1" w:styleId="Standardnpsmoodstavce">
     <w:name w:val="Default Paragraph Font"/>
     <w:uiPriority w:val="1"/>
+    <w:semiHidden/>
     <w:unhideWhenUsed/>
   </w:style>
   <w:style w:type="table" w:default="1" w:styleId="Normlntabulka">

</xml_diff>